<commit_message>
Update CyberSecurity at Bleak.docx
</commit_message>
<xml_diff>
--- a/CyberSecurity at Bleak.docx
+++ b/CyberSecurity at Bleak.docx
@@ -27,6 +27,26 @@
           <w:sz w:val="24"/>
         </w:rPr>
         <w:t>A term many Nepalese haven’t even heard of. Corporations do know about it but too petty of a thing to even consider their time and effort. Is it because the term itself is too heavy and complicated to understand? Maybe for the parents of millenials. But there’s a long road ahead for each Nepalese to understand this term and not considering the importance of it.</w:t>
+      </w:r>
+    </w:p>
+    <w:p>
+      <w:pPr>
+        <w:rPr>
+          <w:sz w:val="24"/>
+        </w:rPr>
+      </w:pPr>
+    </w:p>
+    <w:p>
+      <w:pPr>
+        <w:rPr>
+          <w:sz w:val="24"/>
+        </w:rPr>
+      </w:pPr>
+      <w:r>
+        <w:rPr>
+          <w:sz w:val="24"/>
+        </w:rPr>
+        <w:t>What is more surprising is that even though we’ve seen development in our economic sector(obviously the way we do daily transaction, not so sure about finance aspect of the country), security concern isn’t the top priority.</w:t>
       </w:r>
       <w:bookmarkStart w:id="0" w:name="_GoBack"/>
       <w:bookmarkEnd w:id="0"/>

</xml_diff>